<commit_message>
last commit of final documents.
</commit_message>
<xml_diff>
--- a/game/report/Final Report.docx
+++ b/game/report/Final Report.docx
@@ -941,83 +941,82 @@
           <w:lang w:eastAsia="en-NZ"/>
         </w:rPr>
       </w:pPr>
-      <w:r>
-        <w:rPr>
-          <w:rFonts w:ascii="Courier New" w:eastAsia="Times New Roman" w:hAnsi="Courier New" w:cs="Courier New"/>
-          <w:color w:val="000000"/>
-          <w:sz w:val="18"/>
-          <w:szCs w:val="18"/>
-          <w:lang w:eastAsia="en-NZ"/>
-        </w:rPr>
-        <w:t xml:space="preserve"> In some ways I feel I should have done something harder but I think the only thing I could have done was make it take more time and then run the risk of running out of time so I aimed for easy with a nice finish and </w:t>
-      </w:r>
-      <w:proofErr w:type="gramStart"/>
-      <w:r>
-        <w:rPr>
-          <w:rFonts w:ascii="Courier New" w:eastAsia="Times New Roman" w:hAnsi="Courier New" w:cs="Courier New"/>
-          <w:color w:val="000000"/>
-          <w:sz w:val="18"/>
-          <w:szCs w:val="18"/>
-          <w:lang w:eastAsia="en-NZ"/>
-        </w:rPr>
-        <w:t>a</w:t>
-      </w:r>
-      <w:proofErr w:type="gramEnd"/>
-      <w:r>
-        <w:rPr>
-          <w:rFonts w:ascii="Courier New" w:eastAsia="Times New Roman" w:hAnsi="Courier New" w:cs="Courier New"/>
-          <w:color w:val="000000"/>
-          <w:sz w:val="18"/>
-          <w:szCs w:val="18"/>
-          <w:lang w:eastAsia="en-NZ"/>
-        </w:rPr>
-        <w:t xml:space="preserve"> achievable time line. So I feel I achieved all of these. </w:t>
-      </w:r>
-    </w:p>
-    <w:p>
-      <w:pPr>
-        <w:tabs>
-          <w:tab w:val="left" w:pos="916"/>
-          <w:tab w:val="left" w:pos="1832"/>
-          <w:tab w:val="left" w:pos="2748"/>
-          <w:tab w:val="left" w:pos="3664"/>
-          <w:tab w:val="left" w:pos="4580"/>
-          <w:tab w:val="left" w:pos="5496"/>
-          <w:tab w:val="left" w:pos="6412"/>
-          <w:tab w:val="left" w:pos="7328"/>
-          <w:tab w:val="left" w:pos="8244"/>
-          <w:tab w:val="left" w:pos="9160"/>
-          <w:tab w:val="left" w:pos="10076"/>
-          <w:tab w:val="left" w:pos="10992"/>
-          <w:tab w:val="left" w:pos="11908"/>
-          <w:tab w:val="left" w:pos="12824"/>
-          <w:tab w:val="left" w:pos="13740"/>
-          <w:tab w:val="left" w:pos="14656"/>
-        </w:tabs>
-        <w:spacing w:after="0" w:line="240" w:lineRule="auto"/>
-        <w:rPr>
-          <w:rFonts w:ascii="Courier New" w:eastAsia="Times New Roman" w:hAnsi="Courier New" w:cs="Courier New"/>
-          <w:color w:val="000000"/>
-          <w:sz w:val="18"/>
-          <w:szCs w:val="18"/>
-          <w:lang w:eastAsia="en-NZ"/>
-        </w:rPr>
-      </w:pPr>
-      <w:r>
-        <w:rPr>
-          <w:rFonts w:ascii="Courier New" w:eastAsia="Times New Roman" w:hAnsi="Courier New" w:cs="Courier New"/>
-          <w:color w:val="000000"/>
-          <w:sz w:val="18"/>
-          <w:szCs w:val="18"/>
-          <w:lang w:eastAsia="en-NZ"/>
-        </w:rPr>
-        <w:t>If there was anything I would have done different it was the way I moved the asteroids it was a very bad way but I want to have different ways of moving things to make it more difficult. But it really was a paint working on the coordinator of the asteroids.</w:t>
-      </w:r>
-    </w:p>
-    <w:p>
       <w:bookmarkStart w:id="0" w:name="_GoBack"/>
       <w:bookmarkEnd w:id="0"/>
-    </w:p>
+      <w:r>
+        <w:rPr>
+          <w:rFonts w:ascii="Courier New" w:eastAsia="Times New Roman" w:hAnsi="Courier New" w:cs="Courier New"/>
+          <w:color w:val="000000"/>
+          <w:sz w:val="18"/>
+          <w:szCs w:val="18"/>
+          <w:lang w:eastAsia="en-NZ"/>
+        </w:rPr>
+        <w:t xml:space="preserve">In some ways I feel I should have done something harder but I think the only thing I could have done was make it take more time and then run the risk of running out of time so I aimed for easy with a nice finish and </w:t>
+      </w:r>
+      <w:proofErr w:type="gramStart"/>
+      <w:r>
+        <w:rPr>
+          <w:rFonts w:ascii="Courier New" w:eastAsia="Times New Roman" w:hAnsi="Courier New" w:cs="Courier New"/>
+          <w:color w:val="000000"/>
+          <w:sz w:val="18"/>
+          <w:szCs w:val="18"/>
+          <w:lang w:eastAsia="en-NZ"/>
+        </w:rPr>
+        <w:t>a</w:t>
+      </w:r>
+      <w:proofErr w:type="gramEnd"/>
+      <w:r>
+        <w:rPr>
+          <w:rFonts w:ascii="Courier New" w:eastAsia="Times New Roman" w:hAnsi="Courier New" w:cs="Courier New"/>
+          <w:color w:val="000000"/>
+          <w:sz w:val="18"/>
+          <w:szCs w:val="18"/>
+          <w:lang w:eastAsia="en-NZ"/>
+        </w:rPr>
+        <w:t xml:space="preserve"> achievable time line. So I feel I achieved all of these. </w:t>
+      </w:r>
+    </w:p>
+    <w:p>
+      <w:pPr>
+        <w:tabs>
+          <w:tab w:val="left" w:pos="916"/>
+          <w:tab w:val="left" w:pos="1832"/>
+          <w:tab w:val="left" w:pos="2748"/>
+          <w:tab w:val="left" w:pos="3664"/>
+          <w:tab w:val="left" w:pos="4580"/>
+          <w:tab w:val="left" w:pos="5496"/>
+          <w:tab w:val="left" w:pos="6412"/>
+          <w:tab w:val="left" w:pos="7328"/>
+          <w:tab w:val="left" w:pos="8244"/>
+          <w:tab w:val="left" w:pos="9160"/>
+          <w:tab w:val="left" w:pos="10076"/>
+          <w:tab w:val="left" w:pos="10992"/>
+          <w:tab w:val="left" w:pos="11908"/>
+          <w:tab w:val="left" w:pos="12824"/>
+          <w:tab w:val="left" w:pos="13740"/>
+          <w:tab w:val="left" w:pos="14656"/>
+        </w:tabs>
+        <w:spacing w:after="0" w:line="240" w:lineRule="auto"/>
+        <w:rPr>
+          <w:rFonts w:ascii="Courier New" w:eastAsia="Times New Roman" w:hAnsi="Courier New" w:cs="Courier New"/>
+          <w:color w:val="000000"/>
+          <w:sz w:val="18"/>
+          <w:szCs w:val="18"/>
+          <w:lang w:eastAsia="en-NZ"/>
+        </w:rPr>
+      </w:pPr>
+      <w:r>
+        <w:rPr>
+          <w:rFonts w:ascii="Courier New" w:eastAsia="Times New Roman" w:hAnsi="Courier New" w:cs="Courier New"/>
+          <w:color w:val="000000"/>
+          <w:sz w:val="18"/>
+          <w:szCs w:val="18"/>
+          <w:lang w:eastAsia="en-NZ"/>
+        </w:rPr>
+        <w:t>If there was anything I would have done different it was the way I moved the asteroids it was a very bad way but I want to have different ways of moving things to make it more difficult. But it really was a paint working on the coordinator of the asteroids.</w:t>
+      </w:r>
+    </w:p>
+    <w:p/>
     <w:sectPr>
       <w:pgSz w:w="11906" w:h="16838"/>
       <w:pgMar w:top="1440" w:right="1440" w:bottom="1440" w:left="1440" w:header="720" w:footer="720" w:gutter="0"/>

</xml_diff>